<commit_message>
Agregamos el directorio plantillas, que debe ser identico al que existe en DropBox
Actualizamos todas las plantillas en este directorio (plantillas).
Además, nos aseguramos que existan todas las plantillas que se han ido
agregando al programa hasta el momento.
</commit_message>
<xml_diff>
--- a/word/cheque lacoste 2.docx
+++ b/word/cheque lacoste 2.docx
@@ -5,17 +5,32 @@
     <w:p>
       <w:pPr>
         <w:tabs>
-          <w:tab w:val="left" w:pos="3067"/>
-          <w:tab w:val="center" w:pos="4320"/>
+          <w:tab w:val="left" w:pos="1635"/>
         </w:tabs>
-        <w:ind w:right="1206"/>
+        <w:spacing w:after="0"/>
+        <w:ind w:left="80"/>
         <w:rPr>
-          <w:lang w:val="es-ES"/>
+          <w:noProof/>
+          <w:sz w:val="16"/>
+          <w:szCs w:val="16"/>
+          <w:lang w:val="es-VE"/>
         </w:rPr>
       </w:pPr>
       <w:r>
         <w:rPr>
-          <w:lang w:val="es-ES"/>
+          <w:noProof/>
+          <w:sz w:val="18"/>
+          <w:szCs w:val="16"/>
+          <w:lang w:val="es-VE"/>
+        </w:rPr>
+        <w:t>{#items}</w:t>
+      </w:r>
+      <w:r>
+        <w:rPr>
+          <w:noProof/>
+          <w:sz w:val="16"/>
+          <w:szCs w:val="16"/>
+          <w:lang w:val="es-VE"/>
         </w:rPr>
         <w:tab/>
       </w:r>
@@ -641,6 +656,7 @@
                 <w:szCs w:val="20"/>
               </w:rPr>
             </w:pPr>
+            <w:proofErr w:type="spellStart"/>
             <w:r>
               <w:rPr>
                 <w:rFonts w:cs="Tahoma"/>
@@ -648,8 +664,29 @@
                 <w:sz w:val="16"/>
                 <w:szCs w:val="20"/>
               </w:rPr>
-              <w:t>Fecha del documento</w:t>
-            </w:r>
+              <w:t>Fecha</w:t>
+            </w:r>
+            <w:proofErr w:type="spellEnd"/>
+            <w:r>
+              <w:rPr>
+                <w:rFonts w:cs="Tahoma"/>
+                <w:b/>
+                <w:sz w:val="16"/>
+                <w:szCs w:val="20"/>
+              </w:rPr>
+              <w:t xml:space="preserve"> del </w:t>
+            </w:r>
+            <w:proofErr w:type="spellStart"/>
+            <w:r>
+              <w:rPr>
+                <w:rFonts w:cs="Tahoma"/>
+                <w:b/>
+                <w:sz w:val="16"/>
+                <w:szCs w:val="20"/>
+              </w:rPr>
+              <w:t>documento</w:t>
+            </w:r>
+            <w:proofErr w:type="spellEnd"/>
           </w:p>
         </w:tc>
       </w:tr>
@@ -769,7 +806,7 @@
                 <w:szCs w:val="20"/>
                 <w:lang w:val="es-ES"/>
               </w:rPr>
-              <w:t>16/12/2016 10:47</w:t>
+              <w:t>21/02/2019 6:56</w:t>
             </w:r>
             <w:r>
               <w:rPr>
@@ -1669,13 +1706,6 @@
           <w:szCs w:val="20"/>
           <w:lang w:val="es-ES"/>
         </w:rPr>
-        <w:sectPr>
-          <w:pgSz w:w="12240" w:h="15840"/>
-          <w:pgMar w:top="1440" w:right="1800" w:bottom="1440" w:left="1800" w:header="720" w:footer="720" w:gutter="0"/>
-          <w:pgNumType w:start="1"/>
-          <w:cols w:space="720"/>
-          <w:docGrid w:linePitch="360"/>
-        </w:sectPr>
       </w:pPr>
       <w:r>
         <w:rPr>
@@ -1683,34 +1713,33 @@
           <w:szCs w:val="20"/>
           <w:lang w:val="es-ES"/>
         </w:rPr>
-        <w:tab/>
-      </w:r>
-      <w:r>
-        <w:rPr>
-          <w:sz w:val="20"/>
-          <w:szCs w:val="20"/>
-          <w:lang w:val="es-ES"/>
-        </w:rPr>
-        <w:tab/>
-      </w:r>
-      <w:r>
-        <w:rPr>
-          <w:sz w:val="20"/>
-          <w:szCs w:val="20"/>
-          <w:lang w:val="es-ES"/>
-        </w:rPr>
-        <w:tab/>
+        <w:br w:type="page"/>
       </w:r>
     </w:p>
     <w:p>
       <w:pPr>
-        <w:jc w:val="both"/>
+        <w:tabs>
+          <w:tab w:val="left" w:pos="1635"/>
+        </w:tabs>
+        <w:spacing w:after="0"/>
+        <w:ind w:left="80"/>
         <w:rPr>
-          <w:sz w:val="20"/>
-          <w:szCs w:val="20"/>
-          <w:lang w:val="es-ES"/>
+          <w:noProof/>
+          <w:sz w:val="18"/>
+          <w:szCs w:val="16"/>
+          <w:lang w:val="es-VE"/>
         </w:rPr>
       </w:pPr>
+      <w:r>
+        <w:rPr>
+          <w:noProof/>
+          <w:sz w:val="18"/>
+          <w:szCs w:val="16"/>
+          <w:lang w:val="es-VE"/>
+        </w:rPr>
+        <w:lastRenderedPageBreak/>
+        <w:t>{/items}</w:t>
+      </w:r>
     </w:p>
     <w:sectPr>
       <w:type w:val="continuous"/>

</xml_diff>